<commit_message>
Fixed issue wit rendering the *.pdf file in Resume page. Apllied stylings to center the file. Worked on project word file, added some images. Applied background colors to some pages..
</commit_message>
<xml_diff>
--- a/Proiect-lucrare/00 - Coperta.docx
+++ b/Proiect-lucrare/00 - Coperta.docx
@@ -266,6 +266,24 @@
           <w:sz w:val="36"/>
         </w:rPr>
         <w:t xml:space="preserve"> </w:t>
+      </w:r>
+      <w:proofErr w:type="spellStart"/>
+      <w:r>
+        <w:rPr>
+          <w:b/>
+          <w:bCs/>
+          <w:sz w:val="36"/>
+        </w:rPr>
+        <w:t>React</w:t>
+      </w:r>
+      <w:proofErr w:type="spellEnd"/>
+      <w:r>
+        <w:rPr>
+          <w:b/>
+          <w:bCs/>
+          <w:sz w:val="36"/>
+        </w:rPr>
+        <w:t xml:space="preserve"> App </w:t>
       </w:r>
       <w:r>
         <w:rPr>

</xml_diff>